<commit_message>
Steam ports handler added
Need to be tested
</commit_message>
<xml_diff>
--- a/דוחות/ועדת אתיקה/שאלון סקר השתתפות במחקר.docx
+++ b/דוחות/ועדת אתיקה/שאלון סקר השתתפות במחקר.docx
@@ -66,7 +66,29 @@
           <w:szCs w:val="28"/>
           <w:rtl/>
         </w:rPr>
-        <w:t>עיגול את התשובה המתאימה.</w:t>
+        <w:t>עיגול את התשובה המתאימה</w:t>
+      </w:r>
+      <w:r>
+        <w:rPr>
+          <w:rFonts w:hint="cs"/>
+          <w:b/>
+          <w:bCs/>
+          <w:sz w:val="28"/>
+          <w:szCs w:val="28"/>
+          <w:rtl/>
+        </w:rPr>
+        <w:t xml:space="preserve"> ביותר</w:t>
+      </w:r>
+      <w:r>
+        <w:rPr>
+          <w:rFonts w:hint="cs"/>
+          <w:b/>
+          <w:bCs/>
+          <w:sz w:val="28"/>
+          <w:szCs w:val="28"/>
+          <w:rtl/>
+        </w:rPr>
+        <w:t>.</w:t>
       </w:r>
     </w:p>
     <w:p>

</xml_diff>